<commit_message>
v1.1.2 bug corrected: lines with zero sum should not be in letter
</commit_message>
<xml_diff>
--- a/WorkersRights_v/Docs/Workers Rights - Revision History.docx
+++ b/WorkersRights_v/Docs/Workers Rights - Revision History.docx
@@ -1,6 +1,6 @@
 
 <file path=word/document.xml><?xml version="1.0" encoding="utf-8"?>
-<w:document xmlns:wpc="http://schemas.microsoft.com/office/word/2010/wordprocessingCanvas" xmlns:cx="http://schemas.microsoft.com/office/drawing/2014/chartex" xmlns:cx1="http://schemas.microsoft.com/office/drawing/2015/9/8/chartex" xmlns:cx2="http://schemas.microsoft.com/office/drawing/2015/10/21/chartex" xmlns:cx3="http://schemas.microsoft.com/office/drawing/2016/5/9/chartex" xmlns:cx4="http://schemas.microsoft.com/office/drawing/2016/5/10/chartex" xmlns:cx5="http://schemas.microsoft.com/office/drawing/2016/5/11/chartex" xmlns:cx6="http://schemas.microsoft.com/office/drawing/2016/5/12/chartex" xmlns:cx7="http://schemas.microsoft.com/office/drawing/2016/5/13/chartex" xmlns:cx8="http://schemas.microsoft.com/office/drawing/2016/5/14/chartex" xmlns:mc="http://schemas.openxmlformats.org/markup-compatibility/2006" xmlns:aink="http://schemas.microsoft.com/office/drawing/2016/ink" xmlns:am3d="http://schemas.microsoft.com/office/drawing/2017/model3d" xmlns:o="urn:schemas-microsoft-com:office:office" xmlns:r="http://schemas.openxmlformats.org/officeDocument/2006/relationships" xmlns:m="http://schemas.openxmlformats.org/officeDocument/2006/math" xmlns:v="urn:schemas-microsoft-com:vml" xmlns:wp14="http://schemas.microsoft.com/office/word/2010/wordprocessingDrawing" xmlns:wp="http://schemas.openxmlformats.org/drawingml/2006/wordprocessingDrawing" xmlns:w10="urn:schemas-microsoft-com:office:word" xmlns:w="http://schemas.openxmlformats.org/wordprocessingml/2006/main" xmlns:w14="http://schemas.microsoft.com/office/word/2010/wordml" xmlns:w15="http://schemas.microsoft.com/office/word/2012/wordml" xmlns:w16cid="http://schemas.microsoft.com/office/word/2016/wordml/cid" xmlns:w16se="http://schemas.microsoft.com/office/word/2015/wordml/symex" xmlns:wpg="http://schemas.microsoft.com/office/word/2010/wordprocessingGroup" xmlns:wpi="http://schemas.microsoft.com/office/word/2010/wordprocessingInk" xmlns:wne="http://schemas.microsoft.com/office/word/2006/wordml" xmlns:wps="http://schemas.microsoft.com/office/word/2010/wordprocessingShape" mc:Ignorable="w14 w15 w16se w16cid wp14">
+<w:document xmlns:wpc="http://schemas.microsoft.com/office/word/2010/wordprocessingCanvas" xmlns:cx="http://schemas.microsoft.com/office/drawing/2014/chartex" xmlns:cx1="http://schemas.microsoft.com/office/drawing/2015/9/8/chartex" xmlns:cx2="http://schemas.microsoft.com/office/drawing/2015/10/21/chartex" xmlns:cx3="http://schemas.microsoft.com/office/drawing/2016/5/9/chartex" xmlns:cx4="http://schemas.microsoft.com/office/drawing/2016/5/10/chartex" xmlns:cx5="http://schemas.microsoft.com/office/drawing/2016/5/11/chartex" xmlns:cx6="http://schemas.microsoft.com/office/drawing/2016/5/12/chartex" xmlns:cx7="http://schemas.microsoft.com/office/drawing/2016/5/13/chartex" xmlns:cx8="http://schemas.microsoft.com/office/drawing/2016/5/14/chartex" xmlns:mc="http://schemas.openxmlformats.org/markup-compatibility/2006" xmlns:aink="http://schemas.microsoft.com/office/drawing/2016/ink" xmlns:am3d="http://schemas.microsoft.com/office/drawing/2017/model3d" xmlns:o="urn:schemas-microsoft-com:office:office" xmlns:r="http://schemas.openxmlformats.org/officeDocument/2006/relationships" xmlns:m="http://schemas.openxmlformats.org/officeDocument/2006/math" xmlns:v="urn:schemas-microsoft-com:vml" xmlns:wp14="http://schemas.microsoft.com/office/word/2010/wordprocessingDrawing" xmlns:wp="http://schemas.openxmlformats.org/drawingml/2006/wordprocessingDrawing" xmlns:w10="urn:schemas-microsoft-com:office:word" xmlns:w="http://schemas.openxmlformats.org/wordprocessingml/2006/main" xmlns:w14="http://schemas.microsoft.com/office/word/2010/wordml" xmlns:w15="http://schemas.microsoft.com/office/word/2012/wordml" xmlns:w16cex="http://schemas.microsoft.com/office/word/2018/wordml/cex" xmlns:w16cid="http://schemas.microsoft.com/office/word/2016/wordml/cid" xmlns:w16="http://schemas.microsoft.com/office/word/2018/wordml" xmlns:w16sdtdh="http://schemas.microsoft.com/office/word/2020/wordml/sdtdatahash" xmlns:w16se="http://schemas.microsoft.com/office/word/2015/wordml/symex" xmlns:wpg="http://schemas.microsoft.com/office/word/2010/wordprocessingGroup" xmlns:wpi="http://schemas.microsoft.com/office/word/2010/wordprocessingInk" xmlns:wne="http://schemas.microsoft.com/office/word/2006/wordml" xmlns:wps="http://schemas.microsoft.com/office/word/2010/wordprocessingShape" mc:Ignorable="w14 w15 w16se w16cid w16 w16cex w16sdtdh wp14">
   <w:body>
     <w:p>
       <w:pPr>
@@ -60,7 +60,21 @@
         <w:rPr>
           <w:lang w:val="en-US"/>
         </w:rPr>
-        <w:t>New version number as the SW is already in use for more than 2 months in Kav La-Oved office in Haifa without any open issues.</w:t>
+        <w:t xml:space="preserve">New version number as the SW is already in use for more than 2 months in </w:t>
+      </w:r>
+      <w:proofErr w:type="spellStart"/>
+      <w:r>
+        <w:rPr>
+          <w:lang w:val="en-US"/>
+        </w:rPr>
+        <w:t>Kav</w:t>
+      </w:r>
+      <w:proofErr w:type="spellEnd"/>
+      <w:r>
+        <w:rPr>
+          <w:lang w:val="en-US"/>
+        </w:rPr>
+        <w:t xml:space="preserve"> La-Oved office in Haifa without any open issues.</w:t>
       </w:r>
     </w:p>
     <w:p>
@@ -89,8 +103,6 @@
         </w:rPr>
         <w:t>7 Jan 2020 – version 1.0.1</w:t>
       </w:r>
-      <w:bookmarkStart w:id="0" w:name="_GoBack"/>
-      <w:bookmarkEnd w:id="0"/>
     </w:p>
     <w:p>
       <w:pPr>
@@ -104,11 +116,19 @@
         </w:rPr>
         <w:t>Some bugs corrected – as described in doc named “</w:t>
       </w:r>
-      <w:r>
-        <w:rPr>
-          <w:lang w:val="en-US"/>
-        </w:rPr>
-        <w:t>Workers Rights Bugs - January 2020</w:t>
+      <w:proofErr w:type="spellStart"/>
+      <w:r>
+        <w:rPr>
+          <w:lang w:val="en-US"/>
+        </w:rPr>
+        <w:t>Workers</w:t>
+      </w:r>
+      <w:proofErr w:type="spellEnd"/>
+      <w:r>
+        <w:rPr>
+          <w:lang w:val="en-US"/>
+        </w:rPr>
+        <w:t xml:space="preserve"> Rights Bugs - January 2020</w:t>
       </w:r>
       <w:r>
         <w:rPr>
@@ -188,6 +208,208 @@
         </w:rPr>
         <w:t>Minor change in html template</w:t>
       </w:r>
+    </w:p>
+    <w:p>
+      <w:pPr>
+        <w:pStyle w:val="Heading2"/>
+        <w:rPr>
+          <w:lang w:val="en-US"/>
+        </w:rPr>
+      </w:pPr>
+      <w:r>
+        <w:rPr>
+          <w:lang w:val="en-US"/>
+        </w:rPr>
+        <w:t>3</w:t>
+      </w:r>
+      <w:r>
+        <w:rPr>
+          <w:lang w:val="en-US"/>
+        </w:rPr>
+        <w:t xml:space="preserve"> </w:t>
+      </w:r>
+      <w:r>
+        <w:rPr>
+          <w:lang w:val="en-US"/>
+        </w:rPr>
+        <w:t>Aug</w:t>
+      </w:r>
+      <w:r>
+        <w:rPr>
+          <w:lang w:val="en-US"/>
+        </w:rPr>
+        <w:t xml:space="preserve"> 202</w:t>
+      </w:r>
+      <w:r>
+        <w:rPr>
+          <w:lang w:val="en-US"/>
+        </w:rPr>
+        <w:t>1</w:t>
+      </w:r>
+      <w:r>
+        <w:rPr>
+          <w:lang w:val="en-US"/>
+        </w:rPr>
+        <w:t xml:space="preserve"> – version 1.</w:t>
+      </w:r>
+      <w:r>
+        <w:rPr>
+          <w:lang w:val="en-US"/>
+        </w:rPr>
+        <w:t>1.0</w:t>
+      </w:r>
+    </w:p>
+    <w:p>
+      <w:pPr>
+        <w:rPr>
+          <w:lang w:val="en-US"/>
+        </w:rPr>
+      </w:pPr>
+      <w:r>
+        <w:rPr>
+          <w:lang w:val="en-US"/>
+        </w:rPr>
+        <w:t>Many changes according to requirements in the SW Git site from Eyal R.</w:t>
+      </w:r>
+    </w:p>
+    <w:p>
+      <w:pPr>
+        <w:rPr>
+          <w:lang w:val="en-US"/>
+        </w:rPr>
+      </w:pPr>
+      <w:r>
+        <w:rPr>
+          <w:lang w:val="en-US"/>
+        </w:rPr>
+        <w:t>Changes in letter text.</w:t>
+      </w:r>
+    </w:p>
+    <w:p>
+      <w:pPr>
+        <w:rPr>
+          <w:lang w:val="en-US"/>
+        </w:rPr>
+      </w:pPr>
+      <w:r>
+        <w:rPr>
+          <w:lang w:val="en-US"/>
+        </w:rPr>
+        <w:t>Add “Paid” as a new option that can be part of calculations.</w:t>
+      </w:r>
+    </w:p>
+    <w:p>
+      <w:pPr>
+        <w:pStyle w:val="Heading2"/>
+        <w:rPr>
+          <w:lang w:val="en-US"/>
+        </w:rPr>
+      </w:pPr>
+      <w:r>
+        <w:rPr>
+          <w:lang w:val="en-US"/>
+        </w:rPr>
+        <w:t>7</w:t>
+      </w:r>
+      <w:r>
+        <w:rPr>
+          <w:lang w:val="en-US"/>
+        </w:rPr>
+        <w:t xml:space="preserve"> Aug 2021 – version 1.1.</w:t>
+      </w:r>
+      <w:r>
+        <w:rPr>
+          <w:lang w:val="en-US"/>
+        </w:rPr>
+        <w:t>1</w:t>
+      </w:r>
+    </w:p>
+    <w:p>
+      <w:pPr>
+        <w:rPr>
+          <w:lang w:val="en-US"/>
+        </w:rPr>
+      </w:pPr>
+      <w:r>
+        <w:rPr>
+          <w:lang w:val="en-US"/>
+        </w:rPr>
+        <w:t>Divide appendix to 2tables – separating pension from severance fund.</w:t>
+      </w:r>
+    </w:p>
+    <w:p>
+      <w:pPr>
+        <w:pStyle w:val="Heading2"/>
+        <w:rPr>
+          <w:lang w:val="en-US"/>
+        </w:rPr>
+      </w:pPr>
+      <w:r>
+        <w:rPr>
+          <w:lang w:val="en-US"/>
+        </w:rPr>
+        <w:t>17</w:t>
+      </w:r>
+      <w:r>
+        <w:rPr>
+          <w:lang w:val="en-US"/>
+        </w:rPr>
+        <w:t xml:space="preserve"> Aug 2021 – version 1.1.</w:t>
+      </w:r>
+      <w:r>
+        <w:rPr>
+          <w:lang w:val="en-US"/>
+        </w:rPr>
+        <w:t>2</w:t>
+      </w:r>
+    </w:p>
+    <w:p>
+      <w:pPr>
+        <w:rPr>
+          <w:lang w:val="en-US"/>
+        </w:rPr>
+      </w:pPr>
+      <w:r>
+        <w:rPr>
+          <w:lang w:val="en-US"/>
+        </w:rPr>
+        <w:t>Bug corrected – it caused lines with “0” to appear in the base letters.</w:t>
+      </w:r>
+    </w:p>
+    <w:p>
+      <w:pPr>
+        <w:rPr>
+          <w:lang w:val="en-US"/>
+        </w:rPr>
+      </w:pPr>
+    </w:p>
+    <w:p>
+      <w:pPr>
+        <w:rPr>
+          <w:lang w:val="en-US"/>
+        </w:rPr>
+      </w:pPr>
+    </w:p>
+    <w:p>
+      <w:pPr>
+        <w:rPr>
+          <w:lang w:val="en-US"/>
+        </w:rPr>
+      </w:pPr>
+    </w:p>
+    <w:p>
+      <w:pPr>
+        <w:rPr>
+          <w:lang w:val="en-US"/>
+        </w:rPr>
+      </w:pPr>
+    </w:p>
+    <w:p>
+      <w:pPr>
+        <w:rPr>
+          <w:lang w:val="en-US"/>
+        </w:rPr>
+      </w:pPr>
     </w:p>
     <w:sectPr>
       <w:pgSz w:w="11906" w:h="16838"/>
@@ -200,7 +422,7 @@
 </file>
 
 <file path=word/numbering.xml><?xml version="1.0" encoding="utf-8"?>
-<w:numbering xmlns:wpc="http://schemas.microsoft.com/office/word/2010/wordprocessingCanvas" xmlns:cx="http://schemas.microsoft.com/office/drawing/2014/chartex" xmlns:cx1="http://schemas.microsoft.com/office/drawing/2015/9/8/chartex" xmlns:cx2="http://schemas.microsoft.com/office/drawing/2015/10/21/chartex" xmlns:cx3="http://schemas.microsoft.com/office/drawing/2016/5/9/chartex" xmlns:cx4="http://schemas.microsoft.com/office/drawing/2016/5/10/chartex" xmlns:cx5="http://schemas.microsoft.com/office/drawing/2016/5/11/chartex" xmlns:cx6="http://schemas.microsoft.com/office/drawing/2016/5/12/chartex" xmlns:cx7="http://schemas.microsoft.com/office/drawing/2016/5/13/chartex" xmlns:cx8="http://schemas.microsoft.com/office/drawing/2016/5/14/chartex" xmlns:mc="http://schemas.openxmlformats.org/markup-compatibility/2006" xmlns:aink="http://schemas.microsoft.com/office/drawing/2016/ink" xmlns:am3d="http://schemas.microsoft.com/office/drawing/2017/model3d" xmlns:o="urn:schemas-microsoft-com:office:office" xmlns:r="http://schemas.openxmlformats.org/officeDocument/2006/relationships" xmlns:m="http://schemas.openxmlformats.org/officeDocument/2006/math" xmlns:v="urn:schemas-microsoft-com:vml" xmlns:wp14="http://schemas.microsoft.com/office/word/2010/wordprocessingDrawing" xmlns:wp="http://schemas.openxmlformats.org/drawingml/2006/wordprocessingDrawing" xmlns:w10="urn:schemas-microsoft-com:office:word" xmlns:w="http://schemas.openxmlformats.org/wordprocessingml/2006/main" xmlns:w14="http://schemas.microsoft.com/office/word/2010/wordml" xmlns:w15="http://schemas.microsoft.com/office/word/2012/wordml" xmlns:w16cid="http://schemas.microsoft.com/office/word/2016/wordml/cid" xmlns:w16se="http://schemas.microsoft.com/office/word/2015/wordml/symex" xmlns:wpg="http://schemas.microsoft.com/office/word/2010/wordprocessingGroup" xmlns:wpi="http://schemas.microsoft.com/office/word/2010/wordprocessingInk" xmlns:wne="http://schemas.microsoft.com/office/word/2006/wordml" xmlns:wps="http://schemas.microsoft.com/office/word/2010/wordprocessingShape" mc:Ignorable="w14 w15 w16se w16cid wp14">
+<w:numbering xmlns:wpc="http://schemas.microsoft.com/office/word/2010/wordprocessingCanvas" xmlns:cx="http://schemas.microsoft.com/office/drawing/2014/chartex" xmlns:cx1="http://schemas.microsoft.com/office/drawing/2015/9/8/chartex" xmlns:cx2="http://schemas.microsoft.com/office/drawing/2015/10/21/chartex" xmlns:cx3="http://schemas.microsoft.com/office/drawing/2016/5/9/chartex" xmlns:cx4="http://schemas.microsoft.com/office/drawing/2016/5/10/chartex" xmlns:cx5="http://schemas.microsoft.com/office/drawing/2016/5/11/chartex" xmlns:cx6="http://schemas.microsoft.com/office/drawing/2016/5/12/chartex" xmlns:cx7="http://schemas.microsoft.com/office/drawing/2016/5/13/chartex" xmlns:cx8="http://schemas.microsoft.com/office/drawing/2016/5/14/chartex" xmlns:mc="http://schemas.openxmlformats.org/markup-compatibility/2006" xmlns:aink="http://schemas.microsoft.com/office/drawing/2016/ink" xmlns:am3d="http://schemas.microsoft.com/office/drawing/2017/model3d" xmlns:o="urn:schemas-microsoft-com:office:office" xmlns:r="http://schemas.openxmlformats.org/officeDocument/2006/relationships" xmlns:m="http://schemas.openxmlformats.org/officeDocument/2006/math" xmlns:v="urn:schemas-microsoft-com:vml" xmlns:wp14="http://schemas.microsoft.com/office/word/2010/wordprocessingDrawing" xmlns:wp="http://schemas.openxmlformats.org/drawingml/2006/wordprocessingDrawing" xmlns:w10="urn:schemas-microsoft-com:office:word" xmlns:w="http://schemas.openxmlformats.org/wordprocessingml/2006/main" xmlns:w14="http://schemas.microsoft.com/office/word/2010/wordml" xmlns:w15="http://schemas.microsoft.com/office/word/2012/wordml" xmlns:w16cex="http://schemas.microsoft.com/office/word/2018/wordml/cex" xmlns:w16cid="http://schemas.microsoft.com/office/word/2016/wordml/cid" xmlns:w16="http://schemas.microsoft.com/office/word/2018/wordml" xmlns:w16sdtdh="http://schemas.microsoft.com/office/word/2020/wordml/sdtdatahash" xmlns:w16se="http://schemas.microsoft.com/office/word/2015/wordml/symex" xmlns:wpg="http://schemas.microsoft.com/office/word/2010/wordprocessingGroup" xmlns:wpi="http://schemas.microsoft.com/office/word/2010/wordprocessingInk" xmlns:wne="http://schemas.microsoft.com/office/word/2006/wordml" xmlns:wps="http://schemas.microsoft.com/office/word/2010/wordprocessingShape" mc:Ignorable="w14 w15 w16se w16cid w16 w16cex w16sdtdh wp14">
   <w:abstractNum w:abstractNumId="0" w15:restartNumberingAfterBreak="0">
     <w:nsid w:val="5DFD099A"/>
     <w:multiLevelType w:val="hybridMultilevel"/>
@@ -297,7 +519,7 @@
 </file>
 
 <file path=word/styles.xml><?xml version="1.0" encoding="utf-8"?>
-<w:styles xmlns:mc="http://schemas.openxmlformats.org/markup-compatibility/2006" xmlns:r="http://schemas.openxmlformats.org/officeDocument/2006/relationships" xmlns:w="http://schemas.openxmlformats.org/wordprocessingml/2006/main" xmlns:w14="http://schemas.microsoft.com/office/word/2010/wordml" xmlns:w15="http://schemas.microsoft.com/office/word/2012/wordml" xmlns:w16cid="http://schemas.microsoft.com/office/word/2016/wordml/cid" xmlns:w16se="http://schemas.microsoft.com/office/word/2015/wordml/symex" mc:Ignorable="w14 w15 w16se w16cid">
+<w:styles xmlns:mc="http://schemas.openxmlformats.org/markup-compatibility/2006" xmlns:r="http://schemas.openxmlformats.org/officeDocument/2006/relationships" xmlns:w="http://schemas.openxmlformats.org/wordprocessingml/2006/main" xmlns:w14="http://schemas.microsoft.com/office/word/2010/wordml" xmlns:w15="http://schemas.microsoft.com/office/word/2012/wordml" xmlns:w16cex="http://schemas.microsoft.com/office/word/2018/wordml/cex" xmlns:w16cid="http://schemas.microsoft.com/office/word/2016/wordml/cid" xmlns:w16="http://schemas.microsoft.com/office/word/2018/wordml" xmlns:w16sdtdh="http://schemas.microsoft.com/office/word/2020/wordml/sdtdatahash" xmlns:w16se="http://schemas.microsoft.com/office/word/2015/wordml/symex" mc:Ignorable="w14 w15 w16se w16cid w16 w16cex w16sdtdh">
   <w:docDefaults>
     <w:rPrDefault>
       <w:rPr>

</xml_diff>

<commit_message>
Small changes v1.2.2 - prevent failure on save
</commit_message>
<xml_diff>
--- a/WorkersRights_v/Docs/Workers Rights - Revision History.docx
+++ b/WorkersRights_v/Docs/Workers Rights - Revision History.docx
@@ -1,6 +1,6 @@
 
 <file path=word/document.xml><?xml version="1.0" encoding="utf-8"?>
-<w:document xmlns:wpc="http://schemas.microsoft.com/office/word/2010/wordprocessingCanvas" xmlns:cx="http://schemas.microsoft.com/office/drawing/2014/chartex" xmlns:cx1="http://schemas.microsoft.com/office/drawing/2015/9/8/chartex" xmlns:cx2="http://schemas.microsoft.com/office/drawing/2015/10/21/chartex" xmlns:cx3="http://schemas.microsoft.com/office/drawing/2016/5/9/chartex" xmlns:cx4="http://schemas.microsoft.com/office/drawing/2016/5/10/chartex" xmlns:cx5="http://schemas.microsoft.com/office/drawing/2016/5/11/chartex" xmlns:cx6="http://schemas.microsoft.com/office/drawing/2016/5/12/chartex" xmlns:cx7="http://schemas.microsoft.com/office/drawing/2016/5/13/chartex" xmlns:cx8="http://schemas.microsoft.com/office/drawing/2016/5/14/chartex" xmlns:mc="http://schemas.openxmlformats.org/markup-compatibility/2006" xmlns:aink="http://schemas.microsoft.com/office/drawing/2016/ink" xmlns:am3d="http://schemas.microsoft.com/office/drawing/2017/model3d" xmlns:o="urn:schemas-microsoft-com:office:office" xmlns:r="http://schemas.openxmlformats.org/officeDocument/2006/relationships" xmlns:m="http://schemas.openxmlformats.org/officeDocument/2006/math" xmlns:v="urn:schemas-microsoft-com:vml" xmlns:wp14="http://schemas.microsoft.com/office/word/2010/wordprocessingDrawing" xmlns:wp="http://schemas.openxmlformats.org/drawingml/2006/wordprocessingDrawing" xmlns:w10="urn:schemas-microsoft-com:office:word" xmlns:w="http://schemas.openxmlformats.org/wordprocessingml/2006/main" xmlns:w14="http://schemas.microsoft.com/office/word/2010/wordml" xmlns:w15="http://schemas.microsoft.com/office/word/2012/wordml" xmlns:w16cex="http://schemas.microsoft.com/office/word/2018/wordml/cex" xmlns:w16cid="http://schemas.microsoft.com/office/word/2016/wordml/cid" xmlns:w16="http://schemas.microsoft.com/office/word/2018/wordml" xmlns:w16sdtdh="http://schemas.microsoft.com/office/word/2020/wordml/sdtdatahash" xmlns:w16se="http://schemas.microsoft.com/office/word/2015/wordml/symex" xmlns:wpg="http://schemas.microsoft.com/office/word/2010/wordprocessingGroup" xmlns:wpi="http://schemas.microsoft.com/office/word/2010/wordprocessingInk" xmlns:wne="http://schemas.microsoft.com/office/word/2006/wordml" xmlns:wps="http://schemas.microsoft.com/office/word/2010/wordprocessingShape" mc:Ignorable="w14 w15 w16se w16cid w16 w16cex w16sdtdh wp14">
+<w:document xmlns:wpc="http://schemas.microsoft.com/office/word/2010/wordprocessingCanvas" xmlns:cx="http://schemas.microsoft.com/office/drawing/2014/chartex" xmlns:cx1="http://schemas.microsoft.com/office/drawing/2015/9/8/chartex" xmlns:cx2="http://schemas.microsoft.com/office/drawing/2015/10/21/chartex" xmlns:cx3="http://schemas.microsoft.com/office/drawing/2016/5/9/chartex" xmlns:cx4="http://schemas.microsoft.com/office/drawing/2016/5/10/chartex" xmlns:cx5="http://schemas.microsoft.com/office/drawing/2016/5/11/chartex" xmlns:cx6="http://schemas.microsoft.com/office/drawing/2016/5/12/chartex" xmlns:cx7="http://schemas.microsoft.com/office/drawing/2016/5/13/chartex" xmlns:cx8="http://schemas.microsoft.com/office/drawing/2016/5/14/chartex" xmlns:mc="http://schemas.openxmlformats.org/markup-compatibility/2006" xmlns:aink="http://schemas.microsoft.com/office/drawing/2016/ink" xmlns:am3d="http://schemas.microsoft.com/office/drawing/2017/model3d" xmlns:o="urn:schemas-microsoft-com:office:office" xmlns:oel="http://schemas.microsoft.com/office/2019/extlst" xmlns:r="http://schemas.openxmlformats.org/officeDocument/2006/relationships" xmlns:m="http://schemas.openxmlformats.org/officeDocument/2006/math" xmlns:v="urn:schemas-microsoft-com:vml" xmlns:wp14="http://schemas.microsoft.com/office/word/2010/wordprocessingDrawing" xmlns:wp="http://schemas.openxmlformats.org/drawingml/2006/wordprocessingDrawing" xmlns:w10="urn:schemas-microsoft-com:office:word" xmlns:w="http://schemas.openxmlformats.org/wordprocessingml/2006/main" xmlns:w14="http://schemas.microsoft.com/office/word/2010/wordml" xmlns:w15="http://schemas.microsoft.com/office/word/2012/wordml" xmlns:w16cex="http://schemas.microsoft.com/office/word/2018/wordml/cex" xmlns:w16cid="http://schemas.microsoft.com/office/word/2016/wordml/cid" xmlns:w16="http://schemas.microsoft.com/office/word/2018/wordml" xmlns:w16sdtdh="http://schemas.microsoft.com/office/word/2020/wordml/sdtdatahash" xmlns:w16se="http://schemas.microsoft.com/office/word/2015/wordml/symex" xmlns:wpg="http://schemas.microsoft.com/office/word/2010/wordprocessingGroup" xmlns:wpi="http://schemas.microsoft.com/office/word/2010/wordprocessingInk" xmlns:wne="http://schemas.microsoft.com/office/word/2006/wordml" xmlns:wps="http://schemas.microsoft.com/office/word/2010/wordprocessingShape" mc:Ignorable="w14 w15 w16se w16cid w16 w16cex w16sdtdh wp14">
   <w:body>
     <w:p>
       <w:pPr>
@@ -116,14 +116,12 @@
         </w:rPr>
         <w:t>Some bugs corrected – as described in doc named “</w:t>
       </w:r>
-      <w:proofErr w:type="spellStart"/>
-      <w:r>
-        <w:rPr>
-          <w:lang w:val="en-US"/>
-        </w:rPr>
-        <w:t>Workers</w:t>
-      </w:r>
-      <w:proofErr w:type="spellEnd"/>
+      <w:r>
+        <w:rPr>
+          <w:lang w:val="en-US"/>
+        </w:rPr>
+        <w:t>Workers’</w:t>
+      </w:r>
       <w:r>
         <w:rPr>
           <w:lang w:val="en-US"/>
@@ -220,43 +218,7 @@
         <w:rPr>
           <w:lang w:val="en-US"/>
         </w:rPr>
-        <w:t>3</w:t>
-      </w:r>
-      <w:r>
-        <w:rPr>
-          <w:lang w:val="en-US"/>
-        </w:rPr>
-        <w:t xml:space="preserve"> </w:t>
-      </w:r>
-      <w:r>
-        <w:rPr>
-          <w:lang w:val="en-US"/>
-        </w:rPr>
-        <w:t>Aug</w:t>
-      </w:r>
-      <w:r>
-        <w:rPr>
-          <w:lang w:val="en-US"/>
-        </w:rPr>
-        <w:t xml:space="preserve"> 202</w:t>
-      </w:r>
-      <w:r>
-        <w:rPr>
-          <w:lang w:val="en-US"/>
-        </w:rPr>
-        <w:t>1</w:t>
-      </w:r>
-      <w:r>
-        <w:rPr>
-          <w:lang w:val="en-US"/>
-        </w:rPr>
-        <w:t xml:space="preserve"> – version 1.</w:t>
-      </w:r>
-      <w:r>
-        <w:rPr>
-          <w:lang w:val="en-US"/>
-        </w:rPr>
-        <w:t>1.0</w:t>
+        <w:t>3 Aug 2021 – version 1.1.0</w:t>
       </w:r>
     </w:p>
     <w:p>
@@ -309,19 +271,7 @@
         <w:rPr>
           <w:lang w:val="en-US"/>
         </w:rPr>
-        <w:t>7</w:t>
-      </w:r>
-      <w:r>
-        <w:rPr>
-          <w:lang w:val="en-US"/>
-        </w:rPr>
-        <w:t xml:space="preserve"> Aug 2021 – version 1.1.</w:t>
-      </w:r>
-      <w:r>
-        <w:rPr>
-          <w:lang w:val="en-US"/>
-        </w:rPr>
-        <w:t>1</w:t>
+        <w:t>7 Aug 2021 – version 1.1.1</w:t>
       </w:r>
     </w:p>
     <w:p>
@@ -348,19 +298,7 @@
         <w:rPr>
           <w:lang w:val="en-US"/>
         </w:rPr>
-        <w:t>17</w:t>
-      </w:r>
-      <w:r>
-        <w:rPr>
-          <w:lang w:val="en-US"/>
-        </w:rPr>
-        <w:t xml:space="preserve"> Aug 2021 – version 1.1.</w:t>
-      </w:r>
-      <w:r>
-        <w:rPr>
-          <w:lang w:val="en-US"/>
-        </w:rPr>
-        <w:t>2</w:t>
+        <w:t>17 Aug 2021 – version 1.1.2</w:t>
       </w:r>
     </w:p>
     <w:p>
@@ -374,6 +312,69 @@
           <w:lang w:val="en-US"/>
         </w:rPr>
         <w:t>Bug corrected – it caused lines with “0” to appear in the base letters.</w:t>
+      </w:r>
+    </w:p>
+    <w:p>
+      <w:pPr>
+        <w:pStyle w:val="Heading2"/>
+      </w:pPr>
+      <w:r>
+        <w:rPr>
+          <w:lang w:val="en-US"/>
+        </w:rPr>
+        <w:t xml:space="preserve">22 Dec 2022 – version </w:t>
+      </w:r>
+      <w:r>
+        <w:t>v1.2.2.beta1</w:t>
+      </w:r>
+    </w:p>
+    <w:p>
+      <w:pPr>
+        <w:rPr>
+          <w:lang w:val="en-US"/>
+        </w:rPr>
+      </w:pPr>
+      <w:r>
+        <w:rPr>
+          <w:lang w:val="en-US"/>
+        </w:rPr>
+        <w:t>Two minor corrections:</w:t>
+      </w:r>
+    </w:p>
+    <w:p>
+      <w:pPr>
+        <w:pStyle w:val="ListParagraph"/>
+        <w:numPr>
+          <w:ilvl w:val="0"/>
+          <w:numId w:val="2"/>
+        </w:numPr>
+        <w:rPr>
+          <w:lang w:val="en-US"/>
+        </w:rPr>
+      </w:pPr>
+      <w:r>
+        <w:rPr>
+          <w:lang w:val="en-US"/>
+        </w:rPr>
+        <w:t>Add vertical scroll to family part status area</w:t>
+      </w:r>
+    </w:p>
+    <w:p>
+      <w:pPr>
+        <w:pStyle w:val="ListParagraph"/>
+        <w:numPr>
+          <w:ilvl w:val="0"/>
+          <w:numId w:val="2"/>
+        </w:numPr>
+        <w:rPr>
+          <w:lang w:val="en-US"/>
+        </w:rPr>
+      </w:pPr>
+      <w:r>
+        <w:rPr>
+          <w:lang w:val="en-US"/>
+        </w:rPr>
+        <w:t>Prevent crash on two consecutive clicks on &lt;Save&gt; without &lt;OK&gt;. Second request to &lt;Save&gt; is ignored.</w:t>
       </w:r>
     </w:p>
     <w:p>
@@ -422,7 +423,7 @@
 </file>
 
 <file path=word/numbering.xml><?xml version="1.0" encoding="utf-8"?>
-<w:numbering xmlns:wpc="http://schemas.microsoft.com/office/word/2010/wordprocessingCanvas" xmlns:cx="http://schemas.microsoft.com/office/drawing/2014/chartex" xmlns:cx1="http://schemas.microsoft.com/office/drawing/2015/9/8/chartex" xmlns:cx2="http://schemas.microsoft.com/office/drawing/2015/10/21/chartex" xmlns:cx3="http://schemas.microsoft.com/office/drawing/2016/5/9/chartex" xmlns:cx4="http://schemas.microsoft.com/office/drawing/2016/5/10/chartex" xmlns:cx5="http://schemas.microsoft.com/office/drawing/2016/5/11/chartex" xmlns:cx6="http://schemas.microsoft.com/office/drawing/2016/5/12/chartex" xmlns:cx7="http://schemas.microsoft.com/office/drawing/2016/5/13/chartex" xmlns:cx8="http://schemas.microsoft.com/office/drawing/2016/5/14/chartex" xmlns:mc="http://schemas.openxmlformats.org/markup-compatibility/2006" xmlns:aink="http://schemas.microsoft.com/office/drawing/2016/ink" xmlns:am3d="http://schemas.microsoft.com/office/drawing/2017/model3d" xmlns:o="urn:schemas-microsoft-com:office:office" xmlns:r="http://schemas.openxmlformats.org/officeDocument/2006/relationships" xmlns:m="http://schemas.openxmlformats.org/officeDocument/2006/math" xmlns:v="urn:schemas-microsoft-com:vml" xmlns:wp14="http://schemas.microsoft.com/office/word/2010/wordprocessingDrawing" xmlns:wp="http://schemas.openxmlformats.org/drawingml/2006/wordprocessingDrawing" xmlns:w10="urn:schemas-microsoft-com:office:word" xmlns:w="http://schemas.openxmlformats.org/wordprocessingml/2006/main" xmlns:w14="http://schemas.microsoft.com/office/word/2010/wordml" xmlns:w15="http://schemas.microsoft.com/office/word/2012/wordml" xmlns:w16cex="http://schemas.microsoft.com/office/word/2018/wordml/cex" xmlns:w16cid="http://schemas.microsoft.com/office/word/2016/wordml/cid" xmlns:w16="http://schemas.microsoft.com/office/word/2018/wordml" xmlns:w16sdtdh="http://schemas.microsoft.com/office/word/2020/wordml/sdtdatahash" xmlns:w16se="http://schemas.microsoft.com/office/word/2015/wordml/symex" xmlns:wpg="http://schemas.microsoft.com/office/word/2010/wordprocessingGroup" xmlns:wpi="http://schemas.microsoft.com/office/word/2010/wordprocessingInk" xmlns:wne="http://schemas.microsoft.com/office/word/2006/wordml" xmlns:wps="http://schemas.microsoft.com/office/word/2010/wordprocessingShape" mc:Ignorable="w14 w15 w16se w16cid w16 w16cex w16sdtdh wp14">
+<w:numbering xmlns:wpc="http://schemas.microsoft.com/office/word/2010/wordprocessingCanvas" xmlns:cx="http://schemas.microsoft.com/office/drawing/2014/chartex" xmlns:cx1="http://schemas.microsoft.com/office/drawing/2015/9/8/chartex" xmlns:cx2="http://schemas.microsoft.com/office/drawing/2015/10/21/chartex" xmlns:cx3="http://schemas.microsoft.com/office/drawing/2016/5/9/chartex" xmlns:cx4="http://schemas.microsoft.com/office/drawing/2016/5/10/chartex" xmlns:cx5="http://schemas.microsoft.com/office/drawing/2016/5/11/chartex" xmlns:cx6="http://schemas.microsoft.com/office/drawing/2016/5/12/chartex" xmlns:cx7="http://schemas.microsoft.com/office/drawing/2016/5/13/chartex" xmlns:cx8="http://schemas.microsoft.com/office/drawing/2016/5/14/chartex" xmlns:mc="http://schemas.openxmlformats.org/markup-compatibility/2006" xmlns:aink="http://schemas.microsoft.com/office/drawing/2016/ink" xmlns:am3d="http://schemas.microsoft.com/office/drawing/2017/model3d" xmlns:o="urn:schemas-microsoft-com:office:office" xmlns:oel="http://schemas.microsoft.com/office/2019/extlst" xmlns:r="http://schemas.openxmlformats.org/officeDocument/2006/relationships" xmlns:m="http://schemas.openxmlformats.org/officeDocument/2006/math" xmlns:v="urn:schemas-microsoft-com:vml" xmlns:wp14="http://schemas.microsoft.com/office/word/2010/wordprocessingDrawing" xmlns:wp="http://schemas.openxmlformats.org/drawingml/2006/wordprocessingDrawing" xmlns:w10="urn:schemas-microsoft-com:office:word" xmlns:w="http://schemas.openxmlformats.org/wordprocessingml/2006/main" xmlns:w14="http://schemas.microsoft.com/office/word/2010/wordml" xmlns:w15="http://schemas.microsoft.com/office/word/2012/wordml" xmlns:w16cex="http://schemas.microsoft.com/office/word/2018/wordml/cex" xmlns:w16cid="http://schemas.microsoft.com/office/word/2016/wordml/cid" xmlns:w16="http://schemas.microsoft.com/office/word/2018/wordml" xmlns:w16sdtdh="http://schemas.microsoft.com/office/word/2020/wordml/sdtdatahash" xmlns:w16se="http://schemas.microsoft.com/office/word/2015/wordml/symex" xmlns:wpg="http://schemas.microsoft.com/office/word/2010/wordprocessingGroup" xmlns:wpi="http://schemas.microsoft.com/office/word/2010/wordprocessingInk" xmlns:wne="http://schemas.microsoft.com/office/word/2006/wordml" xmlns:wps="http://schemas.microsoft.com/office/word/2010/wordprocessingShape" mc:Ignorable="w14 w15 w16se w16cid w16 w16cex w16sdtdh wp14">
   <w:abstractNum w:abstractNumId="0" w15:restartNumberingAfterBreak="0">
     <w:nsid w:val="5DFD099A"/>
     <w:multiLevelType w:val="hybridMultilevel"/>
@@ -512,8 +513,100 @@
       </w:pPr>
     </w:lvl>
   </w:abstractNum>
-  <w:num w:numId="1">
+  <w:abstractNum w:abstractNumId="1" w15:restartNumberingAfterBreak="0">
+    <w:nsid w:val="788C715C"/>
+    <w:multiLevelType w:val="hybridMultilevel"/>
+    <w:tmpl w:val="6674F2B0"/>
+    <w:lvl w:ilvl="0" w:tplc="20000011">
+      <w:start w:val="1"/>
+      <w:numFmt w:val="decimal"/>
+      <w:lvlText w:val="%1)"/>
+      <w:lvlJc w:val="left"/>
+      <w:pPr>
+        <w:ind w:left="720" w:hanging="360"/>
+      </w:pPr>
+      <w:rPr>
+        <w:rFonts w:hint="default"/>
+      </w:rPr>
+    </w:lvl>
+    <w:lvl w:ilvl="1" w:tplc="20000019" w:tentative="1">
+      <w:start w:val="1"/>
+      <w:numFmt w:val="lowerLetter"/>
+      <w:lvlText w:val="%2."/>
+      <w:lvlJc w:val="left"/>
+      <w:pPr>
+        <w:ind w:left="1440" w:hanging="360"/>
+      </w:pPr>
+    </w:lvl>
+    <w:lvl w:ilvl="2" w:tplc="2000001B" w:tentative="1">
+      <w:start w:val="1"/>
+      <w:numFmt w:val="lowerRoman"/>
+      <w:lvlText w:val="%3."/>
+      <w:lvlJc w:val="right"/>
+      <w:pPr>
+        <w:ind w:left="2160" w:hanging="180"/>
+      </w:pPr>
+    </w:lvl>
+    <w:lvl w:ilvl="3" w:tplc="2000000F" w:tentative="1">
+      <w:start w:val="1"/>
+      <w:numFmt w:val="decimal"/>
+      <w:lvlText w:val="%4."/>
+      <w:lvlJc w:val="left"/>
+      <w:pPr>
+        <w:ind w:left="2880" w:hanging="360"/>
+      </w:pPr>
+    </w:lvl>
+    <w:lvl w:ilvl="4" w:tplc="20000019" w:tentative="1">
+      <w:start w:val="1"/>
+      <w:numFmt w:val="lowerLetter"/>
+      <w:lvlText w:val="%5."/>
+      <w:lvlJc w:val="left"/>
+      <w:pPr>
+        <w:ind w:left="3600" w:hanging="360"/>
+      </w:pPr>
+    </w:lvl>
+    <w:lvl w:ilvl="5" w:tplc="2000001B" w:tentative="1">
+      <w:start w:val="1"/>
+      <w:numFmt w:val="lowerRoman"/>
+      <w:lvlText w:val="%6."/>
+      <w:lvlJc w:val="right"/>
+      <w:pPr>
+        <w:ind w:left="4320" w:hanging="180"/>
+      </w:pPr>
+    </w:lvl>
+    <w:lvl w:ilvl="6" w:tplc="2000000F" w:tentative="1">
+      <w:start w:val="1"/>
+      <w:numFmt w:val="decimal"/>
+      <w:lvlText w:val="%7."/>
+      <w:lvlJc w:val="left"/>
+      <w:pPr>
+        <w:ind w:left="5040" w:hanging="360"/>
+      </w:pPr>
+    </w:lvl>
+    <w:lvl w:ilvl="7" w:tplc="20000019" w:tentative="1">
+      <w:start w:val="1"/>
+      <w:numFmt w:val="lowerLetter"/>
+      <w:lvlText w:val="%8."/>
+      <w:lvlJc w:val="left"/>
+      <w:pPr>
+        <w:ind w:left="5760" w:hanging="360"/>
+      </w:pPr>
+    </w:lvl>
+    <w:lvl w:ilvl="8" w:tplc="2000001B" w:tentative="1">
+      <w:start w:val="1"/>
+      <w:numFmt w:val="lowerRoman"/>
+      <w:lvlText w:val="%9."/>
+      <w:lvlJc w:val="right"/>
+      <w:pPr>
+        <w:ind w:left="6480" w:hanging="180"/>
+      </w:pPr>
+    </w:lvl>
+  </w:abstractNum>
+  <w:num w:numId="1" w16cid:durableId="56783546">
     <w:abstractNumId w:val="0"/>
+  </w:num>
+  <w:num w:numId="2" w16cid:durableId="1757510785">
+    <w:abstractNumId w:val="1"/>
   </w:num>
 </w:numbering>
 </file>
@@ -963,7 +1056,6 @@
   <w:style w:type="character" w:default="1" w:styleId="DefaultParagraphFont">
     <w:name w:val="Default Paragraph Font"/>
     <w:uiPriority w:val="1"/>
-    <w:semiHidden/>
     <w:unhideWhenUsed/>
   </w:style>
   <w:style w:type="table" w:default="1" w:styleId="TableNormal">

</xml_diff>

<commit_message>
Changes for V1.3.4 - enable short period for pension or no notice
</commit_message>
<xml_diff>
--- a/WorkersRights_v/Docs/Workers Rights - Revision History.docx
+++ b/WorkersRights_v/Docs/Workers Rights - Revision History.docx
@@ -517,32 +517,14 @@
         <w:rPr>
           <w:lang w:val="en-US"/>
         </w:rPr>
-        <w:t>2</w:t>
-      </w:r>
-      <w:r>
-        <w:rPr>
-          <w:lang w:val="en-US"/>
-        </w:rPr>
-        <w:t>5</w:t>
-      </w:r>
-      <w:r>
-        <w:rPr>
-          <w:lang w:val="en-US"/>
-        </w:rPr>
-        <w:t xml:space="preserve"> Jan 2023 – version v1.3.</w:t>
+        <w:t>25 Jan 2023 – version v1.3.</w:t>
       </w:r>
       <w:proofErr w:type="gramStart"/>
       <w:r>
         <w:rPr>
           <w:lang w:val="en-US"/>
         </w:rPr>
-        <w:t>1</w:t>
-      </w:r>
-      <w:r>
-        <w:rPr>
-          <w:lang w:val="en-US"/>
-        </w:rPr>
-        <w:t>.beta</w:t>
+        <w:t>1.beta</w:t>
       </w:r>
       <w:proofErr w:type="gramEnd"/>
       <w:r>
@@ -614,6 +596,150 @@
         </w:rPr>
         <w:t>menu.</w:t>
       </w:r>
+    </w:p>
+    <w:p>
+      <w:pPr>
+        <w:pStyle w:val="Heading2"/>
+        <w:rPr>
+          <w:lang w:val="en-US"/>
+        </w:rPr>
+      </w:pPr>
+      <w:r>
+        <w:rPr>
+          <w:lang w:val="en-US"/>
+        </w:rPr>
+        <w:t>2</w:t>
+      </w:r>
+      <w:r>
+        <w:rPr>
+          <w:lang w:val="en-US"/>
+        </w:rPr>
+        <w:t>2</w:t>
+      </w:r>
+      <w:r>
+        <w:rPr>
+          <w:lang w:val="en-US"/>
+        </w:rPr>
+        <w:t xml:space="preserve"> </w:t>
+      </w:r>
+      <w:r>
+        <w:rPr>
+          <w:lang w:val="en-US"/>
+        </w:rPr>
+        <w:t>Nov</w:t>
+      </w:r>
+      <w:r>
+        <w:rPr>
+          <w:lang w:val="en-US"/>
+        </w:rPr>
+        <w:t xml:space="preserve"> 2023 – version v1.3.</w:t>
+      </w:r>
+      <w:proofErr w:type="gramStart"/>
+      <w:r>
+        <w:rPr>
+          <w:lang w:val="en-US"/>
+        </w:rPr>
+        <w:t>4</w:t>
+      </w:r>
+      <w:r>
+        <w:rPr>
+          <w:lang w:val="en-US"/>
+        </w:rPr>
+        <w:t>.beta</w:t>
+      </w:r>
+      <w:proofErr w:type="gramEnd"/>
+      <w:r>
+        <w:rPr>
+          <w:lang w:val="en-US"/>
+        </w:rPr>
+        <w:t>1</w:t>
+      </w:r>
+    </w:p>
+    <w:p>
+      <w:pPr>
+        <w:rPr>
+          <w:lang w:val="en-US"/>
+        </w:rPr>
+      </w:pPr>
+      <w:r>
+        <w:rPr>
+          <w:lang w:val="en-US"/>
+        </w:rPr>
+        <w:t>Three changes –</w:t>
+      </w:r>
+    </w:p>
+    <w:p>
+      <w:pPr>
+        <w:pStyle w:val="ListParagraph"/>
+        <w:numPr>
+          <w:ilvl w:val="0"/>
+          <w:numId w:val="4"/>
+        </w:numPr>
+        <w:rPr>
+          <w:lang w:val="en-US"/>
+        </w:rPr>
+      </w:pPr>
+      <w:r>
+        <w:rPr>
+          <w:lang w:val="en-US"/>
+        </w:rPr>
+        <w:t>Failure to compute and save as period too short - corrected</w:t>
+      </w:r>
+    </w:p>
+    <w:p>
+      <w:pPr>
+        <w:pStyle w:val="ListParagraph"/>
+        <w:numPr>
+          <w:ilvl w:val="0"/>
+          <w:numId w:val="4"/>
+        </w:numPr>
+        <w:rPr>
+          <w:lang w:val="en-US"/>
+        </w:rPr>
+      </w:pPr>
+      <w:r>
+        <w:rPr>
+          <w:lang w:val="en-US"/>
+        </w:rPr>
+        <w:t xml:space="preserve">Failure to compute and save </w:t>
+      </w:r>
+      <w:r>
+        <w:rPr>
+          <w:lang w:val="en-US"/>
+        </w:rPr>
+        <w:t>notice not demanded</w:t>
+      </w:r>
+      <w:r>
+        <w:rPr>
+          <w:lang w:val="en-US"/>
+        </w:rPr>
+        <w:t xml:space="preserve"> - corrected</w:t>
+      </w:r>
+    </w:p>
+    <w:p>
+      <w:pPr>
+        <w:pStyle w:val="ListParagraph"/>
+        <w:numPr>
+          <w:ilvl w:val="0"/>
+          <w:numId w:val="4"/>
+        </w:numPr>
+        <w:rPr>
+          <w:lang w:val="en-US"/>
+        </w:rPr>
+      </w:pPr>
+      <w:r>
+        <w:rPr>
+          <w:lang w:val="en-US"/>
+        </w:rPr>
+        <w:t>Special explanatory text for letter for private employment (family part 100%)</w:t>
+      </w:r>
+    </w:p>
+    <w:p>
+      <w:pPr>
+        <w:rPr>
+          <w:lang w:val="en-US"/>
+        </w:rPr>
+      </w:pPr>
     </w:p>
     <w:p>
       <w:pPr>
@@ -677,6 +803,95 @@
 <file path=word/numbering.xml><?xml version="1.0" encoding="utf-8"?>
 <w:numbering xmlns:wpc="http://schemas.microsoft.com/office/word/2010/wordprocessingCanvas" xmlns:cx="http://schemas.microsoft.com/office/drawing/2014/chartex" xmlns:cx1="http://schemas.microsoft.com/office/drawing/2015/9/8/chartex" xmlns:cx2="http://schemas.microsoft.com/office/drawing/2015/10/21/chartex" xmlns:cx3="http://schemas.microsoft.com/office/drawing/2016/5/9/chartex" xmlns:cx4="http://schemas.microsoft.com/office/drawing/2016/5/10/chartex" xmlns:cx5="http://schemas.microsoft.com/office/drawing/2016/5/11/chartex" xmlns:cx6="http://schemas.microsoft.com/office/drawing/2016/5/12/chartex" xmlns:cx7="http://schemas.microsoft.com/office/drawing/2016/5/13/chartex" xmlns:cx8="http://schemas.microsoft.com/office/drawing/2016/5/14/chartex" xmlns:mc="http://schemas.openxmlformats.org/markup-compatibility/2006" xmlns:aink="http://schemas.microsoft.com/office/drawing/2016/ink" xmlns:am3d="http://schemas.microsoft.com/office/drawing/2017/model3d" xmlns:o="urn:schemas-microsoft-com:office:office" xmlns:oel="http://schemas.microsoft.com/office/2019/extlst" xmlns:r="http://schemas.openxmlformats.org/officeDocument/2006/relationships" xmlns:m="http://schemas.openxmlformats.org/officeDocument/2006/math" xmlns:v="urn:schemas-microsoft-com:vml" xmlns:wp14="http://schemas.microsoft.com/office/word/2010/wordprocessingDrawing" xmlns:wp="http://schemas.openxmlformats.org/drawingml/2006/wordprocessingDrawing" xmlns:w10="urn:schemas-microsoft-com:office:word" xmlns:w="http://schemas.openxmlformats.org/wordprocessingml/2006/main" xmlns:w14="http://schemas.microsoft.com/office/word/2010/wordml" xmlns:w15="http://schemas.microsoft.com/office/word/2012/wordml" xmlns:w16cex="http://schemas.microsoft.com/office/word/2018/wordml/cex" xmlns:w16cid="http://schemas.microsoft.com/office/word/2016/wordml/cid" xmlns:w16="http://schemas.microsoft.com/office/word/2018/wordml" xmlns:w16sdtdh="http://schemas.microsoft.com/office/word/2020/wordml/sdtdatahash" xmlns:w16se="http://schemas.microsoft.com/office/word/2015/wordml/symex" xmlns:wpg="http://schemas.microsoft.com/office/word/2010/wordprocessingGroup" xmlns:wpi="http://schemas.microsoft.com/office/word/2010/wordprocessingInk" xmlns:wne="http://schemas.microsoft.com/office/word/2006/wordml" xmlns:wps="http://schemas.microsoft.com/office/word/2010/wordprocessingShape" mc:Ignorable="w14 w15 w16se w16cid w16 w16cex w16sdtdh wp14">
   <w:abstractNum w:abstractNumId="0" w15:restartNumberingAfterBreak="0">
+    <w:nsid w:val="28557807"/>
+    <w:multiLevelType w:val="hybridMultilevel"/>
+    <w:tmpl w:val="C000705C"/>
+    <w:lvl w:ilvl="0" w:tplc="20000011">
+      <w:start w:val="1"/>
+      <w:numFmt w:val="decimal"/>
+      <w:lvlText w:val="%1)"/>
+      <w:lvlJc w:val="left"/>
+      <w:pPr>
+        <w:ind w:left="720" w:hanging="360"/>
+      </w:pPr>
+      <w:rPr>
+        <w:rFonts w:hint="default"/>
+      </w:rPr>
+    </w:lvl>
+    <w:lvl w:ilvl="1" w:tplc="20000019" w:tentative="1">
+      <w:start w:val="1"/>
+      <w:numFmt w:val="lowerLetter"/>
+      <w:lvlText w:val="%2."/>
+      <w:lvlJc w:val="left"/>
+      <w:pPr>
+        <w:ind w:left="1440" w:hanging="360"/>
+      </w:pPr>
+    </w:lvl>
+    <w:lvl w:ilvl="2" w:tplc="2000001B" w:tentative="1">
+      <w:start w:val="1"/>
+      <w:numFmt w:val="lowerRoman"/>
+      <w:lvlText w:val="%3."/>
+      <w:lvlJc w:val="right"/>
+      <w:pPr>
+        <w:ind w:left="2160" w:hanging="180"/>
+      </w:pPr>
+    </w:lvl>
+    <w:lvl w:ilvl="3" w:tplc="2000000F" w:tentative="1">
+      <w:start w:val="1"/>
+      <w:numFmt w:val="decimal"/>
+      <w:lvlText w:val="%4."/>
+      <w:lvlJc w:val="left"/>
+      <w:pPr>
+        <w:ind w:left="2880" w:hanging="360"/>
+      </w:pPr>
+    </w:lvl>
+    <w:lvl w:ilvl="4" w:tplc="20000019" w:tentative="1">
+      <w:start w:val="1"/>
+      <w:numFmt w:val="lowerLetter"/>
+      <w:lvlText w:val="%5."/>
+      <w:lvlJc w:val="left"/>
+      <w:pPr>
+        <w:ind w:left="3600" w:hanging="360"/>
+      </w:pPr>
+    </w:lvl>
+    <w:lvl w:ilvl="5" w:tplc="2000001B" w:tentative="1">
+      <w:start w:val="1"/>
+      <w:numFmt w:val="lowerRoman"/>
+      <w:lvlText w:val="%6."/>
+      <w:lvlJc w:val="right"/>
+      <w:pPr>
+        <w:ind w:left="4320" w:hanging="180"/>
+      </w:pPr>
+    </w:lvl>
+    <w:lvl w:ilvl="6" w:tplc="2000000F" w:tentative="1">
+      <w:start w:val="1"/>
+      <w:numFmt w:val="decimal"/>
+      <w:lvlText w:val="%7."/>
+      <w:lvlJc w:val="left"/>
+      <w:pPr>
+        <w:ind w:left="5040" w:hanging="360"/>
+      </w:pPr>
+    </w:lvl>
+    <w:lvl w:ilvl="7" w:tplc="20000019" w:tentative="1">
+      <w:start w:val="1"/>
+      <w:numFmt w:val="lowerLetter"/>
+      <w:lvlText w:val="%8."/>
+      <w:lvlJc w:val="left"/>
+      <w:pPr>
+        <w:ind w:left="5760" w:hanging="360"/>
+      </w:pPr>
+    </w:lvl>
+    <w:lvl w:ilvl="8" w:tplc="2000001B" w:tentative="1">
+      <w:start w:val="1"/>
+      <w:numFmt w:val="lowerRoman"/>
+      <w:lvlText w:val="%9."/>
+      <w:lvlJc w:val="right"/>
+      <w:pPr>
+        <w:ind w:left="6480" w:hanging="180"/>
+      </w:pPr>
+    </w:lvl>
+  </w:abstractNum>
+  <w:abstractNum w:abstractNumId="1" w15:restartNumberingAfterBreak="0">
     <w:nsid w:val="5DFD099A"/>
     <w:multiLevelType w:val="hybridMultilevel"/>
     <w:tmpl w:val="3A8A3A42"/>
@@ -765,7 +980,7 @@
       </w:pPr>
     </w:lvl>
   </w:abstractNum>
-  <w:abstractNum w:abstractNumId="1" w15:restartNumberingAfterBreak="0">
+  <w:abstractNum w:abstractNumId="2" w15:restartNumberingAfterBreak="0">
     <w:nsid w:val="788C715C"/>
     <w:multiLevelType w:val="hybridMultilevel"/>
     <w:tmpl w:val="6674F2B0"/>
@@ -854,7 +1069,7 @@
       </w:pPr>
     </w:lvl>
   </w:abstractNum>
-  <w:abstractNum w:abstractNumId="2" w15:restartNumberingAfterBreak="0">
+  <w:abstractNum w:abstractNumId="3" w15:restartNumberingAfterBreak="0">
     <w:nsid w:val="7C0F0CCF"/>
     <w:multiLevelType w:val="hybridMultilevel"/>
     <w:tmpl w:val="56E60F16"/>
@@ -944,13 +1159,16 @@
     </w:lvl>
   </w:abstractNum>
   <w:num w:numId="1" w16cid:durableId="56783546">
-    <w:abstractNumId w:val="0"/>
+    <w:abstractNumId w:val="1"/>
   </w:num>
   <w:num w:numId="2" w16cid:durableId="1757510785">
-    <w:abstractNumId w:val="1"/>
+    <w:abstractNumId w:val="2"/>
   </w:num>
   <w:num w:numId="3" w16cid:durableId="1849829332">
-    <w:abstractNumId w:val="2"/>
+    <w:abstractNumId w:val="3"/>
+  </w:num>
+  <w:num w:numId="4" w16cid:durableId="718433229">
+    <w:abstractNumId w:val="0"/>
   </w:num>
 </w:numbering>
 </file>

</xml_diff>

<commit_message>
Update version to 1.3.6 beta1 + document changes
</commit_message>
<xml_diff>
--- a/WorkersRights_v/Docs/Workers Rights - Revision History.docx
+++ b/WorkersRights_v/Docs/Workers Rights - Revision History.docx
@@ -311,15 +311,7 @@
         <w:t xml:space="preserve">22 Dec 2022 – version </w:t>
       </w:r>
       <w:r>
-        <w:t>v1.2.</w:t>
-      </w:r>
-      <w:proofErr w:type="gramStart"/>
-      <w:r>
-        <w:t>2.beta</w:t>
-      </w:r>
-      <w:proofErr w:type="gramEnd"/>
-      <w:r>
-        <w:t>1</w:t>
+        <w:t>v1.2.2.beta1</w:t>
       </w:r>
     </w:p>
     <w:p>
@@ -382,21 +374,7 @@
         <w:rPr>
           <w:lang w:val="en-US"/>
         </w:rPr>
-        <w:t>22 Jan 2023 – version v1.3.</w:t>
-      </w:r>
-      <w:proofErr w:type="gramStart"/>
-      <w:r>
-        <w:rPr>
-          <w:lang w:val="en-US"/>
-        </w:rPr>
-        <w:t>0.beta</w:t>
-      </w:r>
-      <w:proofErr w:type="gramEnd"/>
-      <w:r>
-        <w:rPr>
-          <w:lang w:val="en-US"/>
-        </w:rPr>
-        <w:t>1</w:t>
+        <w:t>22 Jan 2023 – version v1.3.0.beta1</w:t>
       </w:r>
     </w:p>
     <w:p>
@@ -503,21 +481,7 @@
         <w:rPr>
           <w:lang w:val="en-US"/>
         </w:rPr>
-        <w:t>25 Jan 2023 – version v1.3.</w:t>
-      </w:r>
-      <w:proofErr w:type="gramStart"/>
-      <w:r>
-        <w:rPr>
-          <w:lang w:val="en-US"/>
-        </w:rPr>
-        <w:t>1.beta</w:t>
-      </w:r>
-      <w:proofErr w:type="gramEnd"/>
-      <w:r>
-        <w:rPr>
-          <w:lang w:val="en-US"/>
-        </w:rPr>
-        <w:t>1</w:t>
+        <w:t>25 Jan 2023 – version v1.3.1.beta1</w:t>
       </w:r>
     </w:p>
     <w:p>
@@ -726,16 +690,8 @@
         <w:rPr>
           <w:lang w:val="en-US"/>
         </w:rPr>
-        <w:t>Change in several places “last year” to “this year</w:t>
-      </w:r>
-      <w:proofErr w:type="gramStart"/>
-      <w:r>
-        <w:rPr>
-          <w:lang w:val="en-US"/>
-        </w:rPr>
-        <w:t>”.</w:t>
-      </w:r>
-      <w:proofErr w:type="gramEnd"/>
+        <w:t>Change in several places “last year” to “this year”.</w:t>
+      </w:r>
     </w:p>
     <w:p>
       <w:pPr>
@@ -749,6 +705,280 @@
         </w:rPr>
         <w:t>Bug corrected: When “this year vacation” was “All Paid” – previous years’ vacation was ignored.</w:t>
       </w:r>
+    </w:p>
+    <w:p>
+      <w:pPr>
+        <w:pStyle w:val="Heading2"/>
+        <w:rPr>
+          <w:lang w:val="en-US"/>
+        </w:rPr>
+      </w:pPr>
+      <w:r>
+        <w:rPr>
+          <w:lang w:val="en-US"/>
+        </w:rPr>
+        <w:t>25</w:t>
+      </w:r>
+      <w:r>
+        <w:rPr>
+          <w:lang w:val="en-US"/>
+        </w:rPr>
+        <w:t xml:space="preserve"> </w:t>
+      </w:r>
+      <w:r>
+        <w:rPr>
+          <w:lang w:val="en-US"/>
+        </w:rPr>
+        <w:t>March</w:t>
+      </w:r>
+      <w:r>
+        <w:rPr>
+          <w:lang w:val="en-US"/>
+        </w:rPr>
+        <w:t xml:space="preserve"> 2024 – version 1.3.</w:t>
+      </w:r>
+      <w:r>
+        <w:rPr>
+          <w:lang w:val="en-US"/>
+        </w:rPr>
+        <w:t>6</w:t>
+      </w:r>
+      <w:r>
+        <w:rPr>
+          <w:lang w:val="en-US"/>
+        </w:rPr>
+        <w:t xml:space="preserve"> beta1</w:t>
+      </w:r>
+    </w:p>
+    <w:p>
+      <w:pPr>
+        <w:pStyle w:val="ListParagraph"/>
+        <w:numPr>
+          <w:ilvl w:val="0"/>
+          <w:numId w:val="5"/>
+        </w:numPr>
+        <w:rPr>
+          <w:lang w:val="en-US"/>
+        </w:rPr>
+      </w:pPr>
+      <w:r>
+        <w:rPr>
+          <w:lang w:val="en-US"/>
+        </w:rPr>
+        <w:t>Revamp of SW handling Family Part definition and computations</w:t>
+      </w:r>
+    </w:p>
+    <w:p>
+      <w:pPr>
+        <w:pStyle w:val="ListParagraph"/>
+        <w:numPr>
+          <w:ilvl w:val="1"/>
+          <w:numId w:val="5"/>
+        </w:numPr>
+        <w:rPr>
+          <w:lang w:val="en-US"/>
+        </w:rPr>
+      </w:pPr>
+      <w:r>
+        <w:rPr>
+          <w:lang w:val="en-US"/>
+        </w:rPr>
+        <w:t>Add option to define hourly wage by company</w:t>
+      </w:r>
+    </w:p>
+    <w:p>
+      <w:pPr>
+        <w:pStyle w:val="ListParagraph"/>
+        <w:numPr>
+          <w:ilvl w:val="1"/>
+          <w:numId w:val="5"/>
+        </w:numPr>
+        <w:rPr>
+          <w:lang w:val="en-US"/>
+        </w:rPr>
+      </w:pPr>
+      <w:r>
+        <w:rPr>
+          <w:lang w:val="en-US"/>
+        </w:rPr>
+        <w:t>In case parallel employment is only partial:</w:t>
+      </w:r>
+    </w:p>
+    <w:p>
+      <w:pPr>
+        <w:pStyle w:val="ListParagraph"/>
+        <w:numPr>
+          <w:ilvl w:val="2"/>
+          <w:numId w:val="5"/>
+        </w:numPr>
+        <w:rPr>
+          <w:lang w:val="en-US"/>
+        </w:rPr>
+      </w:pPr>
+      <w:r>
+        <w:rPr>
+          <w:lang w:val="en-US"/>
+        </w:rPr>
+        <w:t>Change computations to include parallel and separate employment</w:t>
+      </w:r>
+    </w:p>
+    <w:p>
+      <w:pPr>
+        <w:pStyle w:val="ListParagraph"/>
+        <w:numPr>
+          <w:ilvl w:val="2"/>
+          <w:numId w:val="5"/>
+        </w:numPr>
+        <w:rPr>
+          <w:lang w:val="en-US"/>
+        </w:rPr>
+      </w:pPr>
+      <w:r>
+        <w:rPr>
+          <w:lang w:val="en-US"/>
+        </w:rPr>
+        <w:t>Add explanation as comment under “Pension” table</w:t>
+      </w:r>
+    </w:p>
+    <w:p>
+      <w:pPr>
+        <w:pStyle w:val="ListParagraph"/>
+        <w:numPr>
+          <w:ilvl w:val="1"/>
+          <w:numId w:val="5"/>
+        </w:numPr>
+        <w:rPr>
+          <w:lang w:val="en-US"/>
+        </w:rPr>
+      </w:pPr>
+      <w:r>
+        <w:rPr>
+          <w:lang w:val="en-US"/>
+        </w:rPr>
+        <w:t>In Family part GUI:</w:t>
+      </w:r>
+    </w:p>
+    <w:p>
+      <w:pPr>
+        <w:pStyle w:val="ListParagraph"/>
+        <w:numPr>
+          <w:ilvl w:val="2"/>
+          <w:numId w:val="5"/>
+        </w:numPr>
+        <w:rPr>
+          <w:lang w:val="en-US"/>
+        </w:rPr>
+      </w:pPr>
+      <w:r>
+        <w:rPr>
+          <w:lang w:val="en-US"/>
+        </w:rPr>
+        <w:t>Activate “Cancel” option – retrace changes in last session</w:t>
+      </w:r>
+    </w:p>
+    <w:p>
+      <w:pPr>
+        <w:pStyle w:val="ListParagraph"/>
+        <w:numPr>
+          <w:ilvl w:val="2"/>
+          <w:numId w:val="5"/>
+        </w:numPr>
+        <w:rPr>
+          <w:lang w:val="en-US"/>
+        </w:rPr>
+      </w:pPr>
+      <w:r>
+        <w:rPr>
+          <w:lang w:val="en-US"/>
+        </w:rPr>
+        <w:t>If data inserted but not saved – warn on “OK” button</w:t>
+      </w:r>
+    </w:p>
+    <w:p>
+      <w:pPr>
+        <w:pStyle w:val="ListParagraph"/>
+        <w:numPr>
+          <w:ilvl w:val="1"/>
+          <w:numId w:val="5"/>
+        </w:numPr>
+        <w:rPr>
+          <w:lang w:val="en-US"/>
+        </w:rPr>
+      </w:pPr>
+      <w:r>
+        <w:rPr>
+          <w:lang w:val="en-US"/>
+        </w:rPr>
+        <w:t>Improve Family Part logs</w:t>
+      </w:r>
+    </w:p>
+    <w:p>
+      <w:pPr>
+        <w:pStyle w:val="ListParagraph"/>
+        <w:numPr>
+          <w:ilvl w:val="0"/>
+          <w:numId w:val="5"/>
+        </w:numPr>
+        <w:rPr>
+          <w:lang w:val="en-US"/>
+        </w:rPr>
+      </w:pPr>
+      <w:r>
+        <w:rPr>
+          <w:lang w:val="en-US"/>
+        </w:rPr>
+        <w:t>For each save – copy the save file to “OldSaves” directory with incrementing index</w:t>
+      </w:r>
+    </w:p>
+    <w:p>
+      <w:pPr>
+        <w:pStyle w:val="ListParagraph"/>
+        <w:numPr>
+          <w:ilvl w:val="0"/>
+          <w:numId w:val="5"/>
+        </w:numPr>
+        <w:rPr>
+          <w:lang w:val="en-US"/>
+        </w:rPr>
+      </w:pPr>
+      <w:r>
+        <w:rPr>
+          <w:lang w:val="en-US"/>
+        </w:rPr>
+        <w:t>Minimum Wage definition changed from text file to XML. Using the same “</w:t>
+      </w:r>
+      <w:r>
+        <w:rPr>
+          <w:lang w:val="en-US"/>
+        </w:rPr>
+        <w:t>Monthly Rate</w:t>
+      </w:r>
+      <w:r>
+        <w:rPr>
+          <w:lang w:val="en-US"/>
+        </w:rPr>
+        <w:t>”</w:t>
+      </w:r>
+      <w:r>
+        <w:rPr>
+          <w:lang w:val="en-US"/>
+        </w:rPr>
+        <w:t xml:space="preserve"> format as other inputs.</w:t>
+      </w:r>
+    </w:p>
+    <w:p>
+      <w:pPr>
+        <w:rPr>
+          <w:lang w:val="en-US"/>
+        </w:rPr>
+      </w:pPr>
+    </w:p>
+    <w:p>
+      <w:pPr>
+        <w:rPr>
+          <w:lang w:val="en-US"/>
+        </w:rPr>
+      </w:pPr>
     </w:p>
     <w:p>
       <w:pPr>
@@ -908,6 +1138,92 @@
     </w:lvl>
   </w:abstractNum>
   <w:abstractNum w:abstractNumId="1" w15:restartNumberingAfterBreak="0">
+    <w:nsid w:val="3EC42BAC"/>
+    <w:multiLevelType w:val="hybridMultilevel"/>
+    <w:tmpl w:val="6046F5F8"/>
+    <w:lvl w:ilvl="0" w:tplc="2000000F">
+      <w:start w:val="1"/>
+      <w:numFmt w:val="decimal"/>
+      <w:lvlText w:val="%1."/>
+      <w:lvlJc w:val="left"/>
+      <w:pPr>
+        <w:ind w:left="720" w:hanging="360"/>
+      </w:pPr>
+    </w:lvl>
+    <w:lvl w:ilvl="1" w:tplc="20000019">
+      <w:start w:val="1"/>
+      <w:numFmt w:val="lowerLetter"/>
+      <w:lvlText w:val="%2."/>
+      <w:lvlJc w:val="left"/>
+      <w:pPr>
+        <w:ind w:left="1440" w:hanging="360"/>
+      </w:pPr>
+    </w:lvl>
+    <w:lvl w:ilvl="2" w:tplc="2000001B">
+      <w:start w:val="1"/>
+      <w:numFmt w:val="lowerRoman"/>
+      <w:lvlText w:val="%3."/>
+      <w:lvlJc w:val="right"/>
+      <w:pPr>
+        <w:ind w:left="2160" w:hanging="180"/>
+      </w:pPr>
+    </w:lvl>
+    <w:lvl w:ilvl="3" w:tplc="2000000F" w:tentative="1">
+      <w:start w:val="1"/>
+      <w:numFmt w:val="decimal"/>
+      <w:lvlText w:val="%4."/>
+      <w:lvlJc w:val="left"/>
+      <w:pPr>
+        <w:ind w:left="2880" w:hanging="360"/>
+      </w:pPr>
+    </w:lvl>
+    <w:lvl w:ilvl="4" w:tplc="20000019" w:tentative="1">
+      <w:start w:val="1"/>
+      <w:numFmt w:val="lowerLetter"/>
+      <w:lvlText w:val="%5."/>
+      <w:lvlJc w:val="left"/>
+      <w:pPr>
+        <w:ind w:left="3600" w:hanging="360"/>
+      </w:pPr>
+    </w:lvl>
+    <w:lvl w:ilvl="5" w:tplc="2000001B" w:tentative="1">
+      <w:start w:val="1"/>
+      <w:numFmt w:val="lowerRoman"/>
+      <w:lvlText w:val="%6."/>
+      <w:lvlJc w:val="right"/>
+      <w:pPr>
+        <w:ind w:left="4320" w:hanging="180"/>
+      </w:pPr>
+    </w:lvl>
+    <w:lvl w:ilvl="6" w:tplc="2000000F" w:tentative="1">
+      <w:start w:val="1"/>
+      <w:numFmt w:val="decimal"/>
+      <w:lvlText w:val="%7."/>
+      <w:lvlJc w:val="left"/>
+      <w:pPr>
+        <w:ind w:left="5040" w:hanging="360"/>
+      </w:pPr>
+    </w:lvl>
+    <w:lvl w:ilvl="7" w:tplc="20000019" w:tentative="1">
+      <w:start w:val="1"/>
+      <w:numFmt w:val="lowerLetter"/>
+      <w:lvlText w:val="%8."/>
+      <w:lvlJc w:val="left"/>
+      <w:pPr>
+        <w:ind w:left="5760" w:hanging="360"/>
+      </w:pPr>
+    </w:lvl>
+    <w:lvl w:ilvl="8" w:tplc="2000001B" w:tentative="1">
+      <w:start w:val="1"/>
+      <w:numFmt w:val="lowerRoman"/>
+      <w:lvlText w:val="%9."/>
+      <w:lvlJc w:val="right"/>
+      <w:pPr>
+        <w:ind w:left="6480" w:hanging="180"/>
+      </w:pPr>
+    </w:lvl>
+  </w:abstractNum>
+  <w:abstractNum w:abstractNumId="2" w15:restartNumberingAfterBreak="0">
     <w:nsid w:val="5DFD099A"/>
     <w:multiLevelType w:val="hybridMultilevel"/>
     <w:tmpl w:val="3A8A3A42"/>
@@ -996,7 +1312,7 @@
       </w:pPr>
     </w:lvl>
   </w:abstractNum>
-  <w:abstractNum w:abstractNumId="2" w15:restartNumberingAfterBreak="0">
+  <w:abstractNum w:abstractNumId="3" w15:restartNumberingAfterBreak="0">
     <w:nsid w:val="788C715C"/>
     <w:multiLevelType w:val="hybridMultilevel"/>
     <w:tmpl w:val="6674F2B0"/>
@@ -1085,7 +1401,7 @@
       </w:pPr>
     </w:lvl>
   </w:abstractNum>
-  <w:abstractNum w:abstractNumId="3" w15:restartNumberingAfterBreak="0">
+  <w:abstractNum w:abstractNumId="4" w15:restartNumberingAfterBreak="0">
     <w:nsid w:val="7C0F0CCF"/>
     <w:multiLevelType w:val="hybridMultilevel"/>
     <w:tmpl w:val="56E60F16"/>
@@ -1175,16 +1491,19 @@
     </w:lvl>
   </w:abstractNum>
   <w:num w:numId="1" w16cid:durableId="56783546">
-    <w:abstractNumId w:val="1"/>
+    <w:abstractNumId w:val="2"/>
   </w:num>
   <w:num w:numId="2" w16cid:durableId="1757510785">
-    <w:abstractNumId w:val="2"/>
+    <w:abstractNumId w:val="3"/>
   </w:num>
   <w:num w:numId="3" w16cid:durableId="1849829332">
-    <w:abstractNumId w:val="3"/>
+    <w:abstractNumId w:val="4"/>
   </w:num>
   <w:num w:numId="4" w16cid:durableId="718433229">
     <w:abstractNumId w:val="0"/>
+  </w:num>
+  <w:num w:numId="5" w16cid:durableId="974212946">
+    <w:abstractNumId w:val="1"/>
   </w:num>
 </w:numbering>
 </file>

</xml_diff>